<commit_message>
Added accepted economic. Changed title. Changed result of practice. Changed all data file
</commit_message>
<xml_diff>
--- a/Docs/10.ЗАКЛЮЧЕНИЕ.docx
+++ b/Docs/10.ЗАКЛЮЧЕНИЕ.docx
@@ -258,15 +258,7 @@
         <w:rPr>
           <w:color w:val="000000" w:themeColor="text1"/>
         </w:rPr>
-        <w:t>Также не стоит отвергать тот факт, что в прое</w:t>
-      </w:r>
-      <w:bookmarkStart w:id="1" w:name="_GoBack"/>
-      <w:bookmarkEnd w:id="1"/>
-      <w:r>
-        <w:rPr>
-          <w:color w:val="000000" w:themeColor="text1"/>
-        </w:rPr>
-        <w:t xml:space="preserve">кте заложены идеи, которые способствуют возможному дальнейшему масштабированию, без серьезных усилий со стороны разработчиков: </w:t>
+        <w:t xml:space="preserve">Также не стоит отвергать тот факт, что в проекте заложены идеи, которые способствуют возможному дальнейшему масштабированию, без серьезных усилий со стороны разработчиков: </w:t>
       </w:r>
     </w:p>
     <w:p>
@@ -400,8 +392,34 @@
           <w:tab w:val="clear" w:pos="0"/>
           <w:tab w:val="left" w:pos="1134"/>
         </w:tabs>
+      </w:pPr>
+      <w:r>
+        <w:t xml:space="preserve">Также за период преддипломной практики было проведено экономическое обоснование разработки и реализации дипломного проекта. Его результатом стало полное понимание того, что разработанное приложение является рентабельным. Согласно проведенным расчетам, рентабельность составила почти 25%, что может говорить об экономической целесообразности проекта. </w:t>
+      </w:r>
+    </w:p>
+    <w:p>
+      <w:pPr>
+        <w:pStyle w:val="ac"/>
+        <w:widowControl w:val="0"/>
+        <w:tabs>
+          <w:tab w:val="clear" w:pos="0"/>
+          <w:tab w:val="left" w:pos="1134"/>
+        </w:tabs>
         <w:ind w:left="709" w:firstLine="0"/>
       </w:pPr>
+    </w:p>
+    <w:p>
+      <w:pPr>
+        <w:pStyle w:val="ac"/>
+        <w:widowControl w:val="0"/>
+        <w:tabs>
+          <w:tab w:val="clear" w:pos="0"/>
+          <w:tab w:val="left" w:pos="1134"/>
+        </w:tabs>
+        <w:ind w:left="709" w:firstLine="0"/>
+      </w:pPr>
+      <w:bookmarkStart w:id="1" w:name="_GoBack"/>
+      <w:bookmarkEnd w:id="1"/>
     </w:p>
     <w:p/>
     <w:sectPr>

</xml_diff>